<commit_message>
added a slide to the Presentation_2.pptx
</commit_message>
<xml_diff>
--- a/Presentation and Final Report/Final_Report.docx
+++ b/Presentation and Final Report/Final_Report.docx
@@ -1,6 +1,6 @@
 
 <file path=word/document.xml><?xml version="1.0" encoding="utf-8"?>
-<w:document xmlns:wpc="http://schemas.microsoft.com/office/word/2010/wordprocessingCanvas" xmlns:cx="http://schemas.microsoft.com/office/drawing/2014/chartex" xmlns:cx1="http://schemas.microsoft.com/office/drawing/2015/9/8/chartex" xmlns:cx2="http://schemas.microsoft.com/office/drawing/2015/10/21/chartex" xmlns:cx3="http://schemas.microsoft.com/office/drawing/2016/5/9/chartex" xmlns:cx4="http://schemas.microsoft.com/office/drawing/2016/5/10/chartex" xmlns:cx5="http://schemas.microsoft.com/office/drawing/2016/5/11/chartex" xmlns:cx6="http://schemas.microsoft.com/office/drawing/2016/5/12/chartex" xmlns:cx7="http://schemas.microsoft.com/office/drawing/2016/5/13/chartex" xmlns:cx8="http://schemas.microsoft.com/office/drawing/2016/5/14/chartex" xmlns:mc="http://schemas.openxmlformats.org/markup-compatibility/2006" xmlns:aink="http://schemas.microsoft.com/office/drawing/2016/ink" xmlns:am3d="http://schemas.microsoft.com/office/drawing/2017/model3d" xmlns:o="urn:schemas-microsoft-com:office:office" xmlns:r="http://schemas.openxmlformats.org/officeDocument/2006/relationships" xmlns:m="http://schemas.openxmlformats.org/officeDocument/2006/math" xmlns:v="urn:schemas-microsoft-com:vml" xmlns:wp14="http://schemas.microsoft.com/office/word/2010/wordprocessingDrawing" xmlns:wp="http://schemas.openxmlformats.org/drawingml/2006/wordprocessingDrawing" xmlns:w10="urn:schemas-microsoft-com:office:word" xmlns:w="http://schemas.openxmlformats.org/wordprocessingml/2006/main" xmlns:w14="http://schemas.microsoft.com/office/word/2010/wordml" xmlns:w15="http://schemas.microsoft.com/office/word/2012/wordml" xmlns:w16cex="http://schemas.microsoft.com/office/word/2018/wordml/cex" xmlns:w16cid="http://schemas.microsoft.com/office/word/2016/wordml/cid" xmlns:w16="http://schemas.microsoft.com/office/word/2018/wordml" xmlns:w16se="http://schemas.microsoft.com/office/word/2015/wordml/symex" xmlns:wpg="http://schemas.microsoft.com/office/word/2010/wordprocessingGroup" xmlns:wpi="http://schemas.microsoft.com/office/word/2010/wordprocessingInk" xmlns:wne="http://schemas.microsoft.com/office/word/2006/wordml" xmlns:wps="http://schemas.microsoft.com/office/word/2010/wordprocessingShape" mc:Ignorable="w14 w15 w16se w16cid w16 w16cex wp14">
+<w:document xmlns:wpc="http://schemas.microsoft.com/office/word/2010/wordprocessingCanvas" xmlns:cx="http://schemas.microsoft.com/office/drawing/2014/chartex" xmlns:cx1="http://schemas.microsoft.com/office/drawing/2015/9/8/chartex" xmlns:cx2="http://schemas.microsoft.com/office/drawing/2015/10/21/chartex" xmlns:cx3="http://schemas.microsoft.com/office/drawing/2016/5/9/chartex" xmlns:cx4="http://schemas.microsoft.com/office/drawing/2016/5/10/chartex" xmlns:cx5="http://schemas.microsoft.com/office/drawing/2016/5/11/chartex" xmlns:cx6="http://schemas.microsoft.com/office/drawing/2016/5/12/chartex" xmlns:cx7="http://schemas.microsoft.com/office/drawing/2016/5/13/chartex" xmlns:cx8="http://schemas.microsoft.com/office/drawing/2016/5/14/chartex" xmlns:mc="http://schemas.openxmlformats.org/markup-compatibility/2006" xmlns:aink="http://schemas.microsoft.com/office/drawing/2016/ink" xmlns:am3d="http://schemas.microsoft.com/office/drawing/2017/model3d" xmlns:o="urn:schemas-microsoft-com:office:office" xmlns:r="http://schemas.openxmlformats.org/officeDocument/2006/relationships" xmlns:m="http://schemas.openxmlformats.org/officeDocument/2006/math" xmlns:v="urn:schemas-microsoft-com:vml" xmlns:wp14="http://schemas.microsoft.com/office/word/2010/wordprocessingDrawing" xmlns:wp="http://schemas.openxmlformats.org/drawingml/2006/wordprocessingDrawing" xmlns:w10="urn:schemas-microsoft-com:office:word" xmlns:w="http://schemas.openxmlformats.org/wordprocessingml/2006/main" xmlns:w14="http://schemas.microsoft.com/office/word/2010/wordml" xmlns:w15="http://schemas.microsoft.com/office/word/2012/wordml" xmlns:w16cid="http://schemas.microsoft.com/office/word/2016/wordml/cid" xmlns:w16se="http://schemas.microsoft.com/office/word/2015/wordml/symex" xmlns:wpg="http://schemas.microsoft.com/office/word/2010/wordprocessingGroup" xmlns:wpi="http://schemas.microsoft.com/office/word/2010/wordprocessingInk" xmlns:wne="http://schemas.microsoft.com/office/word/2006/wordml" xmlns:wps="http://schemas.microsoft.com/office/word/2010/wordprocessingShape" mc:Ignorable="w14 w15 w16se w16cid wp14">
   <w:body>
     <w:p>
       <w:pPr>
@@ -215,21 +215,12 @@
           <w:color w:val="000000"/>
         </w:rPr>
       </w:pPr>
-      <w:proofErr w:type="spellStart"/>
-      <w:r>
-        <w:rPr>
-          <w:rFonts w:ascii="Helvetica Neue" w:eastAsia="Times New Roman" w:hAnsi="Helvetica Neue" w:cs="Times New Roman"/>
-          <w:color w:val="000000"/>
-        </w:rPr>
-        <w:t>Thierno</w:t>
-      </w:r>
-      <w:proofErr w:type="spellEnd"/>
-      <w:r>
-        <w:rPr>
-          <w:rFonts w:ascii="Helvetica Neue" w:eastAsia="Times New Roman" w:hAnsi="Helvetica Neue" w:cs="Times New Roman"/>
-          <w:color w:val="000000"/>
-        </w:rPr>
-        <w:t xml:space="preserve"> Diallo</w:t>
+      <w:r>
+        <w:rPr>
+          <w:rFonts w:ascii="Helvetica Neue" w:eastAsia="Times New Roman" w:hAnsi="Helvetica Neue" w:cs="Times New Roman"/>
+          <w:color w:val="000000"/>
+        </w:rPr>
+        <w:t>Thierno Diallo</w:t>
       </w:r>
     </w:p>
     <w:p>
@@ -988,7 +979,6 @@
           <w:noProof/>
           <w:color w:val="000000"/>
         </w:rPr>
-        <w:lastRenderedPageBreak/>
         <w:drawing>
           <wp:inline distT="0" distB="0" distL="0" distR="0" wp14:anchorId="598875DD" wp14:editId="23474BBB">
             <wp:extent cx="3698111" cy="2213192"/>
@@ -1473,7 +1463,6 @@
           <w:bCs/>
           <w:color w:val="000000"/>
         </w:rPr>
-        <w:lastRenderedPageBreak/>
         <w:t xml:space="preserve">Borough </w:t>
       </w:r>
     </w:p>
@@ -1846,7 +1835,6 @@
           <w:sz w:val="20"/>
           <w:szCs w:val="20"/>
         </w:rPr>
-        <w:lastRenderedPageBreak/>
         <w:t xml:space="preserve">Age </w:t>
       </w:r>
       <w:r>
@@ -3026,7 +3014,6 @@
           <w:noProof/>
           <w:color w:val="000000"/>
         </w:rPr>
-        <w:lastRenderedPageBreak/>
         <w:drawing>
           <wp:inline distT="0" distB="0" distL="0" distR="0" wp14:anchorId="1DC4B324" wp14:editId="14436C6B">
             <wp:extent cx="4294208" cy="2929792"/>
@@ -3314,7 +3301,6 @@
           <w:noProof/>
           <w:color w:val="000000"/>
         </w:rPr>
-        <w:lastRenderedPageBreak/>
         <w:drawing>
           <wp:inline distT="0" distB="0" distL="0" distR="0" wp14:anchorId="2113313E" wp14:editId="2F39683E">
             <wp:extent cx="5943600" cy="3812540"/>
@@ -3386,6 +3372,35 @@
         <w:rPr>
           <w:rFonts w:ascii="Helvetica Neue" w:eastAsia="Times New Roman" w:hAnsi="Helvetica Neue" w:cs="Times New Roman"/>
           <w:color w:val="000000"/>
+        </w:rPr>
+      </w:pPr>
+      <w:r>
+        <w:rPr>
+          <w:rFonts w:ascii="Helvetica Neue" w:eastAsia="Times New Roman" w:hAnsi="Helvetica Neue" w:cs="Times New Roman"/>
+          <w:color w:val="000000"/>
+        </w:rPr>
+        <w:t>We see above that age and month provide some indication to the classifier, but their importance values are less than 5 percent (age-group being in 25 to 44 being the feature of highest importance).</w:t>
+      </w:r>
+    </w:p>
+    <w:p>
+      <w:pPr>
+        <w:shd w:val="clear" w:color="auto" w:fill="FFFFFF"/>
+        <w:spacing w:before="240" w:line="300" w:lineRule="atLeast"/>
+        <w:jc w:val="both"/>
+        <w:rPr>
+          <w:rFonts w:ascii="Helvetica Neue" w:eastAsia="Times New Roman" w:hAnsi="Helvetica Neue" w:cs="Times New Roman"/>
+          <w:color w:val="000000"/>
+        </w:rPr>
+      </w:pPr>
+    </w:p>
+    <w:p>
+      <w:pPr>
+        <w:shd w:val="clear" w:color="auto" w:fill="FFFFFF"/>
+        <w:spacing w:before="240" w:line="300" w:lineRule="atLeast"/>
+        <w:jc w:val="both"/>
+        <w:rPr>
+          <w:rFonts w:ascii="Helvetica Neue" w:eastAsia="Times New Roman" w:hAnsi="Helvetica Neue" w:cs="Times New Roman"/>
+          <w:color w:val="000000"/>
           <w:sz w:val="20"/>
           <w:szCs w:val="20"/>
         </w:rPr>
@@ -3394,19 +3409,62 @@
         <w:rPr>
           <w:rFonts w:ascii="Helvetica Neue" w:eastAsia="Times New Roman" w:hAnsi="Helvetica Neue" w:cs="Times New Roman"/>
           <w:color w:val="000000"/>
-          <w:sz w:val="20"/>
-          <w:szCs w:val="20"/>
-        </w:rPr>
-        <w:t>We</w:t>
-      </w:r>
-      <w:r>
-        <w:rPr>
-          <w:rFonts w:ascii="Helvetica Neue" w:eastAsia="Times New Roman" w:hAnsi="Helvetica Neue" w:cs="Times New Roman"/>
-          <w:color w:val="000000"/>
-          <w:sz w:val="20"/>
-          <w:szCs w:val="20"/>
-        </w:rPr>
-        <w:t xml:space="preserve"> see above that age and month provide some indication to the classifier, but their importance values are less than 5 percent (age-group being in 25 to 44 being the feature of highest importance). </w:t>
+        </w:rPr>
+        <w:drawing>
+          <wp:inline distT="0" distB="0" distL="0" distR="0" wp14:anchorId="6D2B17F8" wp14:editId="464B62F7">
+            <wp:extent cx="7071360" cy="3478530"/>
+            <wp:effectExtent l="0" t="0" r="0" b="7620"/>
+            <wp:docPr id="5" name="Picture 5"/>
+            <wp:cNvGraphicFramePr>
+              <a:graphicFrameLocks xmlns:a="http://schemas.openxmlformats.org/drawingml/2006/main" noChangeAspect="1"/>
+            </wp:cNvGraphicFramePr>
+            <a:graphic xmlns:a="http://schemas.openxmlformats.org/drawingml/2006/main">
+              <a:graphicData uri="http://schemas.openxmlformats.org/drawingml/2006/picture">
+                <pic:pic xmlns:pic="http://schemas.openxmlformats.org/drawingml/2006/picture">
+                  <pic:nvPicPr>
+                    <pic:cNvPr id="1" name=""/>
+                    <pic:cNvPicPr/>
+                  </pic:nvPicPr>
+                  <pic:blipFill>
+                    <a:blip r:embed="rId14"/>
+                    <a:stretch>
+                      <a:fillRect/>
+                    </a:stretch>
+                  </pic:blipFill>
+                  <pic:spPr>
+                    <a:xfrm>
+                      <a:off x="0" y="0"/>
+                      <a:ext cx="7071976" cy="3478833"/>
+                    </a:xfrm>
+                    <a:prstGeom prst="rect">
+                      <a:avLst/>
+                    </a:prstGeom>
+                  </pic:spPr>
+                </pic:pic>
+              </a:graphicData>
+            </a:graphic>
+          </wp:inline>
+        </w:drawing>
+      </w:r>
+      <w:bookmarkStart w:id="0" w:name="_GoBack"/>
+      <w:bookmarkEnd w:id="0"/>
+    </w:p>
+    <w:p>
+      <w:pPr>
+        <w:shd w:val="clear" w:color="auto" w:fill="FFFFFF"/>
+        <w:spacing w:before="240" w:line="300" w:lineRule="atLeast"/>
+        <w:jc w:val="both"/>
+        <w:rPr>
+          <w:rFonts w:ascii="Helvetica Neue" w:eastAsia="Times New Roman" w:hAnsi="Helvetica Neue" w:cs="Times New Roman"/>
+          <w:color w:val="000000"/>
+        </w:rPr>
+      </w:pPr>
+      <w:r>
+        <w:rPr>
+          <w:rFonts w:ascii="Helvetica Neue" w:eastAsia="Times New Roman" w:hAnsi="Helvetica Neue" w:cs="Times New Roman"/>
+          <w:color w:val="000000"/>
+        </w:rPr>
+        <w:t>The classifier we built make it easy to train different model and to promote model to a production environment.</w:t>
       </w:r>
     </w:p>
     <w:p>
@@ -3751,7 +3809,7 @@
       <w:r>
         <w:t xml:space="preserve">; </w:t>
       </w:r>
-      <w:hyperlink r:id="rId14" w:history="1">
+      <w:hyperlink r:id="rId15" w:history="1">
         <w:r>
           <w:rPr>
             <w:rStyle w:val="Hyperlink"/>
@@ -3771,14 +3829,13 @@
       </w:pPr>
       <w:proofErr w:type="spellStart"/>
       <w:r>
-        <w:lastRenderedPageBreak/>
         <w:t>Patternizr</w:t>
       </w:r>
       <w:proofErr w:type="spellEnd"/>
       <w:r>
         <w:t xml:space="preserve">; </w:t>
       </w:r>
-      <w:hyperlink r:id="rId15" w:history="1">
+      <w:hyperlink r:id="rId16" w:history="1">
         <w:r>
           <w:rPr>
             <w:rStyle w:val="Hyperlink"/>
@@ -3805,7 +3862,7 @@
           <w:szCs w:val="24"/>
         </w:rPr>
       </w:pPr>
-      <w:hyperlink r:id="rId16" w:history="1">
+      <w:hyperlink r:id="rId17" w:history="1">
         <w:r>
           <w:rPr>
             <w:b w:val="0"/>
@@ -3912,7 +3969,7 @@
         </w:rPr>
         <w:t xml:space="preserve">; </w:t>
       </w:r>
-      <w:hyperlink r:id="rId17" w:history="1">
+      <w:hyperlink r:id="rId18" w:history="1">
         <w:r>
           <w:rPr>
             <w:rStyle w:val="Hyperlink"/>
@@ -3945,7 +4002,7 @@
 </file>
 
 <file path=word/endnotes.xml><?xml version="1.0" encoding="utf-8"?>
-<w:endnotes xmlns:wpc="http://schemas.microsoft.com/office/word/2010/wordprocessingCanvas" xmlns:cx="http://schemas.microsoft.com/office/drawing/2014/chartex" xmlns:cx1="http://schemas.microsoft.com/office/drawing/2015/9/8/chartex" xmlns:cx2="http://schemas.microsoft.com/office/drawing/2015/10/21/chartex" xmlns:cx3="http://schemas.microsoft.com/office/drawing/2016/5/9/chartex" xmlns:cx4="http://schemas.microsoft.com/office/drawing/2016/5/10/chartex" xmlns:cx5="http://schemas.microsoft.com/office/drawing/2016/5/11/chartex" xmlns:cx6="http://schemas.microsoft.com/office/drawing/2016/5/12/chartex" xmlns:cx7="http://schemas.microsoft.com/office/drawing/2016/5/13/chartex" xmlns:cx8="http://schemas.microsoft.com/office/drawing/2016/5/14/chartex" xmlns:mc="http://schemas.openxmlformats.org/markup-compatibility/2006" xmlns:aink="http://schemas.microsoft.com/office/drawing/2016/ink" xmlns:am3d="http://schemas.microsoft.com/office/drawing/2017/model3d" xmlns:o="urn:schemas-microsoft-com:office:office" xmlns:r="http://schemas.openxmlformats.org/officeDocument/2006/relationships" xmlns:m="http://schemas.openxmlformats.org/officeDocument/2006/math" xmlns:v="urn:schemas-microsoft-com:vml" xmlns:wp14="http://schemas.microsoft.com/office/word/2010/wordprocessingDrawing" xmlns:wp="http://schemas.openxmlformats.org/drawingml/2006/wordprocessingDrawing" xmlns:w10="urn:schemas-microsoft-com:office:word" xmlns:w="http://schemas.openxmlformats.org/wordprocessingml/2006/main" xmlns:w14="http://schemas.microsoft.com/office/word/2010/wordml" xmlns:w15="http://schemas.microsoft.com/office/word/2012/wordml" xmlns:w16cex="http://schemas.microsoft.com/office/word/2018/wordml/cex" xmlns:w16cid="http://schemas.microsoft.com/office/word/2016/wordml/cid" xmlns:w16="http://schemas.microsoft.com/office/word/2018/wordml" xmlns:w16se="http://schemas.microsoft.com/office/word/2015/wordml/symex" xmlns:wpg="http://schemas.microsoft.com/office/word/2010/wordprocessingGroup" xmlns:wpi="http://schemas.microsoft.com/office/word/2010/wordprocessingInk" xmlns:wne="http://schemas.microsoft.com/office/word/2006/wordml" xmlns:wps="http://schemas.microsoft.com/office/word/2010/wordprocessingShape" mc:Ignorable="w14 w15 w16se w16cid w16 w16cex wp14">
+<w:endnotes xmlns:wpc="http://schemas.microsoft.com/office/word/2010/wordprocessingCanvas" xmlns:cx="http://schemas.microsoft.com/office/drawing/2014/chartex" xmlns:cx1="http://schemas.microsoft.com/office/drawing/2015/9/8/chartex" xmlns:cx2="http://schemas.microsoft.com/office/drawing/2015/10/21/chartex" xmlns:cx3="http://schemas.microsoft.com/office/drawing/2016/5/9/chartex" xmlns:cx4="http://schemas.microsoft.com/office/drawing/2016/5/10/chartex" xmlns:cx5="http://schemas.microsoft.com/office/drawing/2016/5/11/chartex" xmlns:cx6="http://schemas.microsoft.com/office/drawing/2016/5/12/chartex" xmlns:cx7="http://schemas.microsoft.com/office/drawing/2016/5/13/chartex" xmlns:cx8="http://schemas.microsoft.com/office/drawing/2016/5/14/chartex" xmlns:mc="http://schemas.openxmlformats.org/markup-compatibility/2006" xmlns:aink="http://schemas.microsoft.com/office/drawing/2016/ink" xmlns:am3d="http://schemas.microsoft.com/office/drawing/2017/model3d" xmlns:o="urn:schemas-microsoft-com:office:office" xmlns:r="http://schemas.openxmlformats.org/officeDocument/2006/relationships" xmlns:m="http://schemas.openxmlformats.org/officeDocument/2006/math" xmlns:v="urn:schemas-microsoft-com:vml" xmlns:wp14="http://schemas.microsoft.com/office/word/2010/wordprocessingDrawing" xmlns:wp="http://schemas.openxmlformats.org/drawingml/2006/wordprocessingDrawing" xmlns:w10="urn:schemas-microsoft-com:office:word" xmlns:w="http://schemas.openxmlformats.org/wordprocessingml/2006/main" xmlns:w14="http://schemas.microsoft.com/office/word/2010/wordml" xmlns:w15="http://schemas.microsoft.com/office/word/2012/wordml" xmlns:w16cid="http://schemas.microsoft.com/office/word/2016/wordml/cid" xmlns:w16se="http://schemas.microsoft.com/office/word/2015/wordml/symex" xmlns:wpg="http://schemas.microsoft.com/office/word/2010/wordprocessingGroup" xmlns:wpi="http://schemas.microsoft.com/office/word/2010/wordprocessingInk" xmlns:wne="http://schemas.microsoft.com/office/word/2006/wordml" xmlns:wps="http://schemas.microsoft.com/office/word/2010/wordprocessingShape" mc:Ignorable="w14 w15 w16se w16cid wp14">
   <w:endnote w:type="separator" w:id="-1">
     <w:p>
       <w:r>
@@ -3964,7 +4021,7 @@
 </file>
 
 <file path=word/footnotes.xml><?xml version="1.0" encoding="utf-8"?>
-<w:footnotes xmlns:wpc="http://schemas.microsoft.com/office/word/2010/wordprocessingCanvas" xmlns:cx="http://schemas.microsoft.com/office/drawing/2014/chartex" xmlns:cx1="http://schemas.microsoft.com/office/drawing/2015/9/8/chartex" xmlns:cx2="http://schemas.microsoft.com/office/drawing/2015/10/21/chartex" xmlns:cx3="http://schemas.microsoft.com/office/drawing/2016/5/9/chartex" xmlns:cx4="http://schemas.microsoft.com/office/drawing/2016/5/10/chartex" xmlns:cx5="http://schemas.microsoft.com/office/drawing/2016/5/11/chartex" xmlns:cx6="http://schemas.microsoft.com/office/drawing/2016/5/12/chartex" xmlns:cx7="http://schemas.microsoft.com/office/drawing/2016/5/13/chartex" xmlns:cx8="http://schemas.microsoft.com/office/drawing/2016/5/14/chartex" xmlns:mc="http://schemas.openxmlformats.org/markup-compatibility/2006" xmlns:aink="http://schemas.microsoft.com/office/drawing/2016/ink" xmlns:am3d="http://schemas.microsoft.com/office/drawing/2017/model3d" xmlns:o="urn:schemas-microsoft-com:office:office" xmlns:r="http://schemas.openxmlformats.org/officeDocument/2006/relationships" xmlns:m="http://schemas.openxmlformats.org/officeDocument/2006/math" xmlns:v="urn:schemas-microsoft-com:vml" xmlns:wp14="http://schemas.microsoft.com/office/word/2010/wordprocessingDrawing" xmlns:wp="http://schemas.openxmlformats.org/drawingml/2006/wordprocessingDrawing" xmlns:w10="urn:schemas-microsoft-com:office:word" xmlns:w="http://schemas.openxmlformats.org/wordprocessingml/2006/main" xmlns:w14="http://schemas.microsoft.com/office/word/2010/wordml" xmlns:w15="http://schemas.microsoft.com/office/word/2012/wordml" xmlns:w16cex="http://schemas.microsoft.com/office/word/2018/wordml/cex" xmlns:w16cid="http://schemas.microsoft.com/office/word/2016/wordml/cid" xmlns:w16="http://schemas.microsoft.com/office/word/2018/wordml" xmlns:w16se="http://schemas.microsoft.com/office/word/2015/wordml/symex" xmlns:wpg="http://schemas.microsoft.com/office/word/2010/wordprocessingGroup" xmlns:wpi="http://schemas.microsoft.com/office/word/2010/wordprocessingInk" xmlns:wne="http://schemas.microsoft.com/office/word/2006/wordml" xmlns:wps="http://schemas.microsoft.com/office/word/2010/wordprocessingShape" mc:Ignorable="w14 w15 w16se w16cid w16 w16cex wp14">
+<w:footnotes xmlns:wpc="http://schemas.microsoft.com/office/word/2010/wordprocessingCanvas" xmlns:cx="http://schemas.microsoft.com/office/drawing/2014/chartex" xmlns:cx1="http://schemas.microsoft.com/office/drawing/2015/9/8/chartex" xmlns:cx2="http://schemas.microsoft.com/office/drawing/2015/10/21/chartex" xmlns:cx3="http://schemas.microsoft.com/office/drawing/2016/5/9/chartex" xmlns:cx4="http://schemas.microsoft.com/office/drawing/2016/5/10/chartex" xmlns:cx5="http://schemas.microsoft.com/office/drawing/2016/5/11/chartex" xmlns:cx6="http://schemas.microsoft.com/office/drawing/2016/5/12/chartex" xmlns:cx7="http://schemas.microsoft.com/office/drawing/2016/5/13/chartex" xmlns:cx8="http://schemas.microsoft.com/office/drawing/2016/5/14/chartex" xmlns:mc="http://schemas.openxmlformats.org/markup-compatibility/2006" xmlns:aink="http://schemas.microsoft.com/office/drawing/2016/ink" xmlns:am3d="http://schemas.microsoft.com/office/drawing/2017/model3d" xmlns:o="urn:schemas-microsoft-com:office:office" xmlns:r="http://schemas.openxmlformats.org/officeDocument/2006/relationships" xmlns:m="http://schemas.openxmlformats.org/officeDocument/2006/math" xmlns:v="urn:schemas-microsoft-com:vml" xmlns:wp14="http://schemas.microsoft.com/office/word/2010/wordprocessingDrawing" xmlns:wp="http://schemas.openxmlformats.org/drawingml/2006/wordprocessingDrawing" xmlns:w10="urn:schemas-microsoft-com:office:word" xmlns:w="http://schemas.openxmlformats.org/wordprocessingml/2006/main" xmlns:w14="http://schemas.microsoft.com/office/word/2010/wordml" xmlns:w15="http://schemas.microsoft.com/office/word/2012/wordml" xmlns:w16cid="http://schemas.microsoft.com/office/word/2016/wordml/cid" xmlns:w16se="http://schemas.microsoft.com/office/word/2015/wordml/symex" xmlns:wpg="http://schemas.microsoft.com/office/word/2010/wordprocessingGroup" xmlns:wpi="http://schemas.microsoft.com/office/word/2010/wordprocessingInk" xmlns:wne="http://schemas.microsoft.com/office/word/2006/wordml" xmlns:wps="http://schemas.microsoft.com/office/word/2010/wordprocessingShape" mc:Ignorable="w14 w15 w16se w16cid wp14">
   <w:footnote w:type="separator" w:id="-1">
     <w:p>
       <w:r>
@@ -4083,7 +4140,7 @@
 </file>
 
 <file path=word/numbering.xml><?xml version="1.0" encoding="utf-8"?>
-<w:numbering xmlns:wpc="http://schemas.microsoft.com/office/word/2010/wordprocessingCanvas" xmlns:cx="http://schemas.microsoft.com/office/drawing/2014/chartex" xmlns:cx1="http://schemas.microsoft.com/office/drawing/2015/9/8/chartex" xmlns:cx2="http://schemas.microsoft.com/office/drawing/2015/10/21/chartex" xmlns:cx3="http://schemas.microsoft.com/office/drawing/2016/5/9/chartex" xmlns:cx4="http://schemas.microsoft.com/office/drawing/2016/5/10/chartex" xmlns:cx5="http://schemas.microsoft.com/office/drawing/2016/5/11/chartex" xmlns:cx6="http://schemas.microsoft.com/office/drawing/2016/5/12/chartex" xmlns:cx7="http://schemas.microsoft.com/office/drawing/2016/5/13/chartex" xmlns:cx8="http://schemas.microsoft.com/office/drawing/2016/5/14/chartex" xmlns:mc="http://schemas.openxmlformats.org/markup-compatibility/2006" xmlns:aink="http://schemas.microsoft.com/office/drawing/2016/ink" xmlns:am3d="http://schemas.microsoft.com/office/drawing/2017/model3d" xmlns:o="urn:schemas-microsoft-com:office:office" xmlns:r="http://schemas.openxmlformats.org/officeDocument/2006/relationships" xmlns:m="http://schemas.openxmlformats.org/officeDocument/2006/math" xmlns:v="urn:schemas-microsoft-com:vml" xmlns:wp14="http://schemas.microsoft.com/office/word/2010/wordprocessingDrawing" xmlns:wp="http://schemas.openxmlformats.org/drawingml/2006/wordprocessingDrawing" xmlns:w10="urn:schemas-microsoft-com:office:word" xmlns:w="http://schemas.openxmlformats.org/wordprocessingml/2006/main" xmlns:w14="http://schemas.microsoft.com/office/word/2010/wordml" xmlns:w15="http://schemas.microsoft.com/office/word/2012/wordml" xmlns:w16cex="http://schemas.microsoft.com/office/word/2018/wordml/cex" xmlns:w16cid="http://schemas.microsoft.com/office/word/2016/wordml/cid" xmlns:w16="http://schemas.microsoft.com/office/word/2018/wordml" xmlns:w16se="http://schemas.microsoft.com/office/word/2015/wordml/symex" xmlns:wpg="http://schemas.microsoft.com/office/word/2010/wordprocessingGroup" xmlns:wpi="http://schemas.microsoft.com/office/word/2010/wordprocessingInk" xmlns:wne="http://schemas.microsoft.com/office/word/2006/wordml" xmlns:wps="http://schemas.microsoft.com/office/word/2010/wordprocessingShape" mc:Ignorable="w14 w15 w16se w16cid w16 w16cex wp14">
+<w:numbering xmlns:wpc="http://schemas.microsoft.com/office/word/2010/wordprocessingCanvas" xmlns:cx="http://schemas.microsoft.com/office/drawing/2014/chartex" xmlns:cx1="http://schemas.microsoft.com/office/drawing/2015/9/8/chartex" xmlns:cx2="http://schemas.microsoft.com/office/drawing/2015/10/21/chartex" xmlns:cx3="http://schemas.microsoft.com/office/drawing/2016/5/9/chartex" xmlns:cx4="http://schemas.microsoft.com/office/drawing/2016/5/10/chartex" xmlns:cx5="http://schemas.microsoft.com/office/drawing/2016/5/11/chartex" xmlns:cx6="http://schemas.microsoft.com/office/drawing/2016/5/12/chartex" xmlns:cx7="http://schemas.microsoft.com/office/drawing/2016/5/13/chartex" xmlns:cx8="http://schemas.microsoft.com/office/drawing/2016/5/14/chartex" xmlns:mc="http://schemas.openxmlformats.org/markup-compatibility/2006" xmlns:aink="http://schemas.microsoft.com/office/drawing/2016/ink" xmlns:am3d="http://schemas.microsoft.com/office/drawing/2017/model3d" xmlns:o="urn:schemas-microsoft-com:office:office" xmlns:r="http://schemas.openxmlformats.org/officeDocument/2006/relationships" xmlns:m="http://schemas.openxmlformats.org/officeDocument/2006/math" xmlns:v="urn:schemas-microsoft-com:vml" xmlns:wp14="http://schemas.microsoft.com/office/word/2010/wordprocessingDrawing" xmlns:wp="http://schemas.openxmlformats.org/drawingml/2006/wordprocessingDrawing" xmlns:w10="urn:schemas-microsoft-com:office:word" xmlns:w="http://schemas.openxmlformats.org/wordprocessingml/2006/main" xmlns:w14="http://schemas.microsoft.com/office/word/2010/wordml" xmlns:w15="http://schemas.microsoft.com/office/word/2012/wordml" xmlns:w16cid="http://schemas.microsoft.com/office/word/2016/wordml/cid" xmlns:w16se="http://schemas.microsoft.com/office/word/2015/wordml/symex" xmlns:wpg="http://schemas.microsoft.com/office/word/2010/wordprocessingGroup" xmlns:wpi="http://schemas.microsoft.com/office/word/2010/wordprocessingInk" xmlns:wne="http://schemas.microsoft.com/office/word/2006/wordml" xmlns:wps="http://schemas.microsoft.com/office/word/2010/wordprocessingShape" mc:Ignorable="w14 w15 w16se w16cid wp14">
   <w:abstractNum w:abstractNumId="0" w15:restartNumberingAfterBreak="0">
     <w:nsid w:val="0D6167D4"/>
     <w:multiLevelType w:val="multilevel"/>
@@ -5052,7 +5109,7 @@
 </file>
 
 <file path=word/styles.xml><?xml version="1.0" encoding="utf-8"?>
-<w:styles xmlns:mc="http://schemas.openxmlformats.org/markup-compatibility/2006" xmlns:r="http://schemas.openxmlformats.org/officeDocument/2006/relationships" xmlns:w="http://schemas.openxmlformats.org/wordprocessingml/2006/main" xmlns:w14="http://schemas.microsoft.com/office/word/2010/wordml" xmlns:w15="http://schemas.microsoft.com/office/word/2012/wordml" xmlns:w16cex="http://schemas.microsoft.com/office/word/2018/wordml/cex" xmlns:w16cid="http://schemas.microsoft.com/office/word/2016/wordml/cid" xmlns:w16="http://schemas.microsoft.com/office/word/2018/wordml" xmlns:w16se="http://schemas.microsoft.com/office/word/2015/wordml/symex" mc:Ignorable="w14 w15 w16se w16cid w16 w16cex">
+<w:styles xmlns:mc="http://schemas.openxmlformats.org/markup-compatibility/2006" xmlns:r="http://schemas.openxmlformats.org/officeDocument/2006/relationships" xmlns:w="http://schemas.openxmlformats.org/wordprocessingml/2006/main" xmlns:w14="http://schemas.microsoft.com/office/word/2010/wordml" xmlns:w15="http://schemas.microsoft.com/office/word/2012/wordml" xmlns:w16cid="http://schemas.microsoft.com/office/word/2016/wordml/cid" xmlns:w16se="http://schemas.microsoft.com/office/word/2015/wordml/symex" mc:Ignorable="w14 w15 w16se w16cid">
   <w:docDefaults>
     <w:rPrDefault>
       <w:rPr>
@@ -5064,7 +5121,7 @@
     </w:rPrDefault>
     <w:pPrDefault/>
   </w:docDefaults>
-  <w:latentStyles w:defLockedState="0" w:defUIPriority="99" w:defSemiHidden="0" w:defUnhideWhenUsed="0" w:defQFormat="0" w:count="376">
+  <w:latentStyles w:defLockedState="0" w:defUIPriority="99" w:defSemiHidden="0" w:defUnhideWhenUsed="0" w:defQFormat="0" w:count="377">
     <w:lsdException w:name="Normal" w:uiPriority="0" w:qFormat="1"/>
     <w:lsdException w:name="heading 1" w:uiPriority="9" w:qFormat="1"/>
     <w:lsdException w:name="heading 2" w:semiHidden="1" w:uiPriority="9" w:unhideWhenUsed="1" w:qFormat="1"/>
@@ -5170,7 +5227,6 @@
     <w:lsdException w:name="HTML Sample" w:semiHidden="1" w:unhideWhenUsed="1"/>
     <w:lsdException w:name="HTML Typewriter" w:semiHidden="1" w:unhideWhenUsed="1"/>
     <w:lsdException w:name="HTML Variable" w:semiHidden="1" w:unhideWhenUsed="1"/>
-    <w:lsdException w:name="Normal Table" w:semiHidden="1" w:unhideWhenUsed="1"/>
     <w:lsdException w:name="annotation subject" w:semiHidden="1" w:unhideWhenUsed="1"/>
     <w:lsdException w:name="No List" w:semiHidden="1" w:unhideWhenUsed="1"/>
     <w:lsdException w:name="Outline List 1" w:semiHidden="1" w:unhideWhenUsed="1"/>
@@ -5217,10 +5273,8 @@
     <w:lsdException w:name="Table Subtle 2" w:semiHidden="1" w:unhideWhenUsed="1"/>
     <w:lsdException w:name="Table Web 1" w:semiHidden="1" w:unhideWhenUsed="1"/>
     <w:lsdException w:name="Table Web 2" w:semiHidden="1" w:unhideWhenUsed="1"/>
-    <w:lsdException w:name="Table Web 3" w:semiHidden="1" w:unhideWhenUsed="1"/>
     <w:lsdException w:name="Balloon Text" w:semiHidden="1" w:unhideWhenUsed="1"/>
     <w:lsdException w:name="Table Grid" w:uiPriority="39"/>
-    <w:lsdException w:name="Table Theme" w:semiHidden="1" w:unhideWhenUsed="1"/>
     <w:lsdException w:name="Placeholder Text" w:semiHidden="1"/>
     <w:lsdException w:name="No Spacing" w:uiPriority="1" w:qFormat="1"/>
     <w:lsdException w:name="Light Shading" w:uiPriority="60"/>
@@ -5441,6 +5495,7 @@
     <w:lsdException w:name="Hashtag" w:semiHidden="1" w:unhideWhenUsed="1"/>
     <w:lsdException w:name="Unresolved Mention" w:semiHidden="1" w:unhideWhenUsed="1"/>
     <w:lsdException w:name="Smart Link" w:semiHidden="1" w:unhideWhenUsed="1"/>
+    <w:lsdException w:name="Smart Link Error" w:semiHidden="1" w:unhideWhenUsed="1"/>
   </w:latentStyles>
   <w:style w:type="paragraph" w:default="1" w:styleId="Normal">
     <w:name w:val="Normal"/>
@@ -5990,7 +6045,7 @@
 </file>
 
 <file path=customXml/itemProps1.xml><?xml version="1.0" encoding="utf-8"?>
-<ds:datastoreItem xmlns:ds="http://schemas.openxmlformats.org/officeDocument/2006/customXml" ds:itemID="{C4DA30AB-B613-0C4A-9F32-4F9E468389A3}">
+<ds:datastoreItem xmlns:ds="http://schemas.openxmlformats.org/officeDocument/2006/customXml" ds:itemID="{ABAFA3ED-36FB-493B-B983-B16FB083F66C}">
   <ds:schemaRefs>
     <ds:schemaRef ds:uri="http://schemas.openxmlformats.org/officeDocument/2006/bibliography"/>
   </ds:schemaRefs>

</xml_diff>